<commit_message>
Added the file for Compare Upload Processing API for
</commit_message>
<xml_diff>
--- a/chatbot-app/backend/samples/AddressIQ API - Single Address Standardization.docx
+++ b/chatbot-app/backend/samples/AddressIQ API - Single Address Standardization.docx
@@ -9,18 +9,28 @@
           <w:bCs/>
         </w:rPr>
       </w:pPr>
-      <w:r>
-        <w:rPr>
-          <w:b/>
-          <w:bCs/>
-        </w:rPr>
-        <w:t>AddressIQ API - Single Address Standardization - Postman Testing Steps</w:t>
+      <w:proofErr w:type="spellStart"/>
+      <w:r>
+        <w:rPr>
+          <w:b/>
+          <w:bCs/>
+        </w:rPr>
+        <w:t>AddressIQ</w:t>
+      </w:r>
+      <w:proofErr w:type="spellEnd"/>
+      <w:r>
+        <w:rPr>
+          <w:b/>
+          <w:bCs/>
+        </w:rPr>
+        <w:t xml:space="preserve"> API - Single Address Standardization - Postman Testing Steps</w:t>
       </w:r>
     </w:p>
     <w:p>
       <w:r>
         <w:rPr>
           <w:rFonts w:ascii="Segoe UI Emoji" w:hAnsi="Segoe UI Emoji" w:cs="Segoe UI Emoji"/>
+          <w:noProof/>
         </w:rPr>
         <w:drawing>
           <wp:inline distT="0" distB="0" distL="0" distR="0" wp14:anchorId="50E62E9B" wp14:editId="43B45567">
@@ -243,8 +253,17 @@
           <w:b/>
           <w:bCs/>
         </w:rPr>
-        <w:t>application/json</w:t>
-      </w:r>
+        <w:t>application/</w:t>
+      </w:r>
+      <w:proofErr w:type="spellStart"/>
+      <w:r>
+        <w:rPr>
+          <w:b/>
+          <w:bCs/>
+        </w:rPr>
+        <w:t>json</w:t>
+      </w:r>
+      <w:proofErr w:type="spellEnd"/>
     </w:p>
     <w:p>
       <w:pPr>
@@ -337,9 +356,19 @@
       </w:r>
     </w:p>
     <w:p>
-      <w:r>
-        <w:t>{ "address": "123 Main St, New York, NY 10001" }</w:t>
-      </w:r>
+      <w:proofErr w:type="gramStart"/>
+      <w:r>
+        <w:t>{ "</w:t>
+      </w:r>
+      <w:proofErr w:type="gramEnd"/>
+      <w:r>
+        <w:t>address": "123 Main St, New York, NY 10001</w:t>
+      </w:r>
+      <w:proofErr w:type="gramStart"/>
+      <w:r>
+        <w:t>" }</w:t>
+      </w:r>
+      <w:proofErr w:type="gramEnd"/>
     </w:p>
     <w:p>
       <w:r>
@@ -2610,6 +2639,7 @@
   <w:style w:type="character" w:default="1" w:styleId="DefaultParagraphFont">
     <w:name w:val="Default Paragraph Font"/>
     <w:uiPriority w:val="1"/>
+    <w:semiHidden/>
     <w:unhideWhenUsed/>
   </w:style>
   <w:style w:type="table" w:default="1" w:styleId="TableNormal">

</xml_diff>